<commit_message>
Update Module 3 - Manage identities and governance in Azure - Configure subscriptions.docx
</commit_message>
<xml_diff>
--- a/AZ-104 Exam/Microsoft_Learn/AZ-104 Manage identities and governance in Azure/Module 3 - Manage identities and governance in Azure - Configure subscriptions.docx
+++ b/AZ-104 Exam/Microsoft_Learn/AZ-104 Manage identities and governance in Azure/Module 3 - Manage identities and governance in Azure - Configure subscriptions.docx
@@ -1,6 +1,6 @@
 
 <file path=word/document.xml><?xml version="1.0" encoding="utf-8"?>
-<w:document xmlns:wpc="http://schemas.microsoft.com/office/word/2010/wordprocessingCanvas" xmlns:cx="http://schemas.microsoft.com/office/drawing/2014/chartex" xmlns:cx1="http://schemas.microsoft.com/office/drawing/2015/9/8/chartex" xmlns:cx2="http://schemas.microsoft.com/office/drawing/2015/10/21/chartex" xmlns:cx3="http://schemas.microsoft.com/office/drawing/2016/5/9/chartex" xmlns:cx4="http://schemas.microsoft.com/office/drawing/2016/5/10/chartex" xmlns:cx5="http://schemas.microsoft.com/office/drawing/2016/5/11/chartex" xmlns:cx6="http://schemas.microsoft.com/office/drawing/2016/5/12/chartex" xmlns:cx7="http://schemas.microsoft.com/office/drawing/2016/5/13/chartex" xmlns:cx8="http://schemas.microsoft.com/office/drawing/2016/5/14/chartex" xmlns:mc="http://schemas.openxmlformats.org/markup-compatibility/2006" xmlns:aink="http://schemas.microsoft.com/office/drawing/2016/ink" xmlns:am3d="http://schemas.microsoft.com/office/drawing/2017/model3d" xmlns:o="urn:schemas-microsoft-com:office:office" xmlns:oel="http://schemas.microsoft.com/office/2019/extlst" xmlns:r="http://schemas.openxmlformats.org/officeDocument/2006/relationships" xmlns:m="http://schemas.openxmlformats.org/officeDocument/2006/math" xmlns:v="urn:schemas-microsoft-com:vml" xmlns:wp14="http://schemas.microsoft.com/office/word/2010/wordprocessingDrawing" xmlns:wp="http://schemas.openxmlformats.org/drawingml/2006/wordprocessingDrawing" xmlns:w10="urn:schemas-microsoft-com:office:word" xmlns:w="http://schemas.openxmlformats.org/wordprocessingml/2006/main" xmlns:w14="http://schemas.microsoft.com/office/word/2010/wordml" xmlns:w15="http://schemas.microsoft.com/office/word/2012/wordml" xmlns:w16cex="http://schemas.microsoft.com/office/word/2018/wordml/cex" xmlns:w16cid="http://schemas.microsoft.com/office/word/2016/wordml/cid" xmlns:w16="http://schemas.microsoft.com/office/word/2018/wordml" xmlns:w16sdtdh="http://schemas.microsoft.com/office/word/2020/wordml/sdtdatahash" xmlns:w16se="http://schemas.microsoft.com/office/word/2015/wordml/symex" xmlns:wpg="http://schemas.microsoft.com/office/word/2010/wordprocessingGroup" xmlns:wpi="http://schemas.microsoft.com/office/word/2010/wordprocessingInk" xmlns:wne="http://schemas.microsoft.com/office/word/2006/wordml" xmlns:wps="http://schemas.microsoft.com/office/word/2010/wordprocessingShape" mc:Ignorable="w14 w15 w16se w16cid w16 w16cex w16sdtdh wp14">
+<w:document xmlns:wpc="http://schemas.microsoft.com/office/word/2010/wordprocessingCanvas" xmlns:cx="http://schemas.microsoft.com/office/drawing/2014/chartex" xmlns:cx1="http://schemas.microsoft.com/office/drawing/2015/9/8/chartex" xmlns:cx2="http://schemas.microsoft.com/office/drawing/2015/10/21/chartex" xmlns:cx3="http://schemas.microsoft.com/office/drawing/2016/5/9/chartex" xmlns:cx4="http://schemas.microsoft.com/office/drawing/2016/5/10/chartex" xmlns:cx5="http://schemas.microsoft.com/office/drawing/2016/5/11/chartex" xmlns:cx6="http://schemas.microsoft.com/office/drawing/2016/5/12/chartex" xmlns:cx7="http://schemas.microsoft.com/office/drawing/2016/5/13/chartex" xmlns:cx8="http://schemas.microsoft.com/office/drawing/2016/5/14/chartex" xmlns:mc="http://schemas.openxmlformats.org/markup-compatibility/2006" xmlns:aink="http://schemas.microsoft.com/office/drawing/2016/ink" xmlns:am3d="http://schemas.microsoft.com/office/drawing/2017/model3d" xmlns:o="urn:schemas-microsoft-com:office:office" xmlns:oel="http://schemas.microsoft.com/office/2019/extlst" xmlns:r="http://schemas.openxmlformats.org/officeDocument/2006/relationships" xmlns:m="http://schemas.openxmlformats.org/officeDocument/2006/math" xmlns:v="urn:schemas-microsoft-com:vml" xmlns:wp14="http://schemas.microsoft.com/office/word/2010/wordprocessingDrawing" xmlns:wp="http://schemas.openxmlformats.org/drawingml/2006/wordprocessingDrawing" xmlns:w10="urn:schemas-microsoft-com:office:word" xmlns:w="http://schemas.openxmlformats.org/wordprocessingml/2006/main" xmlns:w14="http://schemas.microsoft.com/office/word/2010/wordml" xmlns:w15="http://schemas.microsoft.com/office/word/2012/wordml" xmlns:w16cex="http://schemas.microsoft.com/office/word/2018/wordml/cex" xmlns:w16cid="http://schemas.microsoft.com/office/word/2016/wordml/cid" xmlns:w16="http://schemas.microsoft.com/office/word/2018/wordml" xmlns:w16du="http://schemas.microsoft.com/office/word/2023/wordml/word16du" xmlns:w16sdtdh="http://schemas.microsoft.com/office/word/2020/wordml/sdtdatahash" xmlns:w16se="http://schemas.microsoft.com/office/word/2015/wordml/symex" xmlns:wpg="http://schemas.microsoft.com/office/word/2010/wordprocessingGroup" xmlns:wpi="http://schemas.microsoft.com/office/word/2010/wordprocessingInk" xmlns:wne="http://schemas.microsoft.com/office/word/2006/wordml" xmlns:wps="http://schemas.microsoft.com/office/word/2010/wordprocessingShape" mc:Ignorable="w14 w15 w16se w16cid w16 w16cex w16sdtdh wp14">
   <w:body>
     <w:p>
       <w:pPr>
@@ -842,6 +842,1226 @@
       </w:r>
       <w:proofErr w:type="gramEnd"/>
     </w:p>
+    <w:p>
+      <w:pPr>
+        <w:pStyle w:val="Heading1"/>
+        <w:shd w:val="clear" w:color="auto" w:fill="FFFFFF"/>
+        <w:spacing w:before="0" w:beforeAutospacing="0" w:after="0" w:afterAutospacing="0"/>
+        <w:rPr>
+          <w:rFonts w:ascii="Segoe UI" w:hAnsi="Segoe UI" w:cs="Segoe UI"/>
+          <w:color w:val="161616"/>
+        </w:rPr>
+      </w:pPr>
+      <w:r>
+        <w:rPr>
+          <w:rFonts w:ascii="Segoe UI" w:hAnsi="Segoe UI" w:cs="Segoe UI"/>
+          <w:color w:val="161616"/>
+        </w:rPr>
+        <w:t xml:space="preserve">Identify Azure </w:t>
+      </w:r>
+      <w:proofErr w:type="gramStart"/>
+      <w:r>
+        <w:rPr>
+          <w:rFonts w:ascii="Segoe UI" w:hAnsi="Segoe UI" w:cs="Segoe UI"/>
+          <w:color w:val="161616"/>
+        </w:rPr>
+        <w:t>regions</w:t>
+      </w:r>
+      <w:proofErr w:type="gramEnd"/>
+    </w:p>
+    <w:p>
+      <w:pPr>
+        <w:shd w:val="clear" w:color="auto" w:fill="FFFFFF"/>
+        <w:rPr>
+          <w:rFonts w:ascii="Segoe UI" w:hAnsi="Segoe UI" w:cs="Segoe UI"/>
+          <w:color w:val="161616"/>
+        </w:rPr>
+      </w:pPr>
+      <w:r>
+        <w:rPr>
+          <w:rStyle w:val="visually-hidden"/>
+          <w:rFonts w:ascii="docons" w:hAnsi="docons" w:cs="Segoe UI"/>
+          <w:color w:val="161616"/>
+          <w:sz w:val="14"/>
+          <w:szCs w:val="14"/>
+          <w:bdr w:val="none" w:sz="0" w:space="0" w:color="auto" w:frame="1"/>
+        </w:rPr>
+        <w:t>Completed</w:t>
+      </w:r>
+      <w:r>
+        <w:rPr>
+          <w:rStyle w:val="xp-tag-xp"/>
+          <w:rFonts w:ascii="Segoe UI" w:hAnsi="Segoe UI" w:cs="Segoe UI"/>
+          <w:color w:val="161616"/>
+          <w:sz w:val="18"/>
+          <w:szCs w:val="18"/>
+        </w:rPr>
+        <w:t>100 XP</w:t>
+      </w:r>
+    </w:p>
+    <w:p>
+      <w:pPr>
+        <w:numPr>
+          <w:ilvl w:val="0"/>
+          <w:numId w:val="4"/>
+        </w:numPr>
+        <w:shd w:val="clear" w:color="auto" w:fill="FFFFFF"/>
+        <w:spacing w:after="0" w:line="240" w:lineRule="auto"/>
+        <w:rPr>
+          <w:rFonts w:ascii="Segoe UI" w:hAnsi="Segoe UI" w:cs="Segoe UI"/>
+        </w:rPr>
+      </w:pPr>
+      <w:r>
+        <w:rPr>
+          <w:rFonts w:ascii="Segoe UI" w:hAnsi="Segoe UI" w:cs="Segoe UI"/>
+        </w:rPr>
+        <w:t>4 minutes</w:t>
+      </w:r>
+    </w:p>
+    <w:p>
+      <w:pPr>
+        <w:pStyle w:val="NormalWeb"/>
+        <w:shd w:val="clear" w:color="auto" w:fill="FFFFFF"/>
+        <w:rPr>
+          <w:rFonts w:ascii="Segoe UI" w:hAnsi="Segoe UI" w:cs="Segoe UI"/>
+          <w:color w:val="161616"/>
+        </w:rPr>
+      </w:pPr>
+      <w:r>
+        <w:rPr>
+          <w:rFonts w:ascii="Segoe UI" w:hAnsi="Segoe UI" w:cs="Segoe UI"/>
+          <w:color w:val="161616"/>
+        </w:rPr>
+        <w:t>Microsoft Azure is made up of datacenters located around the globe. These datacenters are organized and made available to end users by region. A </w:t>
+      </w:r>
+      <w:hyperlink r:id="rId6" w:history="1">
+        <w:r>
+          <w:rPr>
+            <w:rStyle w:val="Hyperlink"/>
+            <w:rFonts w:ascii="Segoe UI" w:eastAsiaTheme="majorEastAsia" w:hAnsi="Segoe UI" w:cs="Segoe UI"/>
+          </w:rPr>
+          <w:t>region</w:t>
+        </w:r>
+      </w:hyperlink>
+      <w:r>
+        <w:rPr>
+          <w:rFonts w:ascii="Segoe UI" w:hAnsi="Segoe UI" w:cs="Segoe UI"/>
+          <w:color w:val="161616"/>
+        </w:rPr>
+        <w:t xml:space="preserve"> is a geographical area on the planet containing at least one, but potentially multiple datacenters. The datacenters are in </w:t>
+      </w:r>
+      <w:proofErr w:type="gramStart"/>
+      <w:r>
+        <w:rPr>
+          <w:rFonts w:ascii="Segoe UI" w:hAnsi="Segoe UI" w:cs="Segoe UI"/>
+          <w:color w:val="161616"/>
+        </w:rPr>
+        <w:t>close proximity</w:t>
+      </w:r>
+      <w:proofErr w:type="gramEnd"/>
+      <w:r>
+        <w:rPr>
+          <w:rFonts w:ascii="Segoe UI" w:hAnsi="Segoe UI" w:cs="Segoe UI"/>
+          <w:color w:val="161616"/>
+        </w:rPr>
+        <w:t xml:space="preserve"> and networked together with a low-latency network. A few examples of regions are West US, Canada Central, West Europe, Australia East, and Japan West.</w:t>
+      </w:r>
+    </w:p>
+    <w:p>
+      <w:pPr>
+        <w:pStyle w:val="Heading3"/>
+        <w:shd w:val="clear" w:color="auto" w:fill="FFFFFF"/>
+        <w:spacing w:before="450" w:after="270"/>
+        <w:rPr>
+          <w:rFonts w:ascii="Segoe UI" w:hAnsi="Segoe UI" w:cs="Segoe UI"/>
+          <w:color w:val="161616"/>
+        </w:rPr>
+      </w:pPr>
+      <w:r>
+        <w:rPr>
+          <w:rFonts w:ascii="Segoe UI" w:hAnsi="Segoe UI" w:cs="Segoe UI"/>
+          <w:color w:val="161616"/>
+        </w:rPr>
+        <w:t xml:space="preserve">Things to know about </w:t>
+      </w:r>
+      <w:proofErr w:type="gramStart"/>
+      <w:r>
+        <w:rPr>
+          <w:rFonts w:ascii="Segoe UI" w:hAnsi="Segoe UI" w:cs="Segoe UI"/>
+          <w:color w:val="161616"/>
+        </w:rPr>
+        <w:t>regions</w:t>
+      </w:r>
+      <w:proofErr w:type="gramEnd"/>
+    </w:p>
+    <w:p>
+      <w:pPr>
+        <w:pStyle w:val="NormalWeb"/>
+        <w:shd w:val="clear" w:color="auto" w:fill="FFFFFF"/>
+        <w:rPr>
+          <w:rFonts w:ascii="Segoe UI" w:hAnsi="Segoe UI" w:cs="Segoe UI"/>
+          <w:color w:val="161616"/>
+        </w:rPr>
+      </w:pPr>
+      <w:r>
+        <w:rPr>
+          <w:rFonts w:ascii="Segoe UI" w:hAnsi="Segoe UI" w:cs="Segoe UI"/>
+          <w:color w:val="161616"/>
+        </w:rPr>
+        <w:t>Here are some points to consider about regions:</w:t>
+      </w:r>
+    </w:p>
+    <w:p>
+      <w:pPr>
+        <w:pStyle w:val="NormalWeb"/>
+        <w:numPr>
+          <w:ilvl w:val="0"/>
+          <w:numId w:val="5"/>
+        </w:numPr>
+        <w:shd w:val="clear" w:color="auto" w:fill="FFFFFF"/>
+        <w:ind w:left="1290"/>
+        <w:rPr>
+          <w:rFonts w:ascii="Segoe UI" w:hAnsi="Segoe UI" w:cs="Segoe UI"/>
+          <w:color w:val="161616"/>
+        </w:rPr>
+      </w:pPr>
+      <w:r>
+        <w:rPr>
+          <w:rFonts w:ascii="Segoe UI" w:hAnsi="Segoe UI" w:cs="Segoe UI"/>
+          <w:color w:val="161616"/>
+        </w:rPr>
+        <w:t>Azure is generally available in more than 60 regions in 140 countries.</w:t>
+      </w:r>
+    </w:p>
+    <w:p>
+      <w:pPr>
+        <w:pStyle w:val="NormalWeb"/>
+        <w:numPr>
+          <w:ilvl w:val="0"/>
+          <w:numId w:val="5"/>
+        </w:numPr>
+        <w:shd w:val="clear" w:color="auto" w:fill="FFFFFF"/>
+        <w:ind w:left="1290"/>
+        <w:rPr>
+          <w:rFonts w:ascii="Segoe UI" w:hAnsi="Segoe UI" w:cs="Segoe UI"/>
+          <w:color w:val="161616"/>
+        </w:rPr>
+      </w:pPr>
+      <w:r>
+        <w:rPr>
+          <w:rFonts w:ascii="Segoe UI" w:hAnsi="Segoe UI" w:cs="Segoe UI"/>
+          <w:color w:val="161616"/>
+        </w:rPr>
+        <w:t>Azure has more global regions than any other cloud provider.</w:t>
+      </w:r>
+    </w:p>
+    <w:p>
+      <w:pPr>
+        <w:pStyle w:val="NormalWeb"/>
+        <w:numPr>
+          <w:ilvl w:val="0"/>
+          <w:numId w:val="5"/>
+        </w:numPr>
+        <w:shd w:val="clear" w:color="auto" w:fill="FFFFFF"/>
+        <w:ind w:left="1290"/>
+        <w:rPr>
+          <w:rFonts w:ascii="Segoe UI" w:hAnsi="Segoe UI" w:cs="Segoe UI"/>
+          <w:color w:val="161616"/>
+        </w:rPr>
+      </w:pPr>
+      <w:r>
+        <w:rPr>
+          <w:rFonts w:ascii="Segoe UI" w:hAnsi="Segoe UI" w:cs="Segoe UI"/>
+          <w:color w:val="161616"/>
+        </w:rPr>
+        <w:t>Regions provide you with the flexibility and scale needed to bring applications closer to your users.</w:t>
+      </w:r>
+    </w:p>
+    <w:p>
+      <w:pPr>
+        <w:pStyle w:val="NormalWeb"/>
+        <w:numPr>
+          <w:ilvl w:val="0"/>
+          <w:numId w:val="5"/>
+        </w:numPr>
+        <w:shd w:val="clear" w:color="auto" w:fill="FFFFFF"/>
+        <w:ind w:left="1290"/>
+        <w:rPr>
+          <w:rFonts w:ascii="Segoe UI" w:hAnsi="Segoe UI" w:cs="Segoe UI"/>
+          <w:color w:val="161616"/>
+        </w:rPr>
+      </w:pPr>
+      <w:r>
+        <w:rPr>
+          <w:rFonts w:ascii="Segoe UI" w:hAnsi="Segoe UI" w:cs="Segoe UI"/>
+          <w:color w:val="161616"/>
+        </w:rPr>
+        <w:t>Regions preserve data residency and offer comprehensive compliance and resiliency options for customers.</w:t>
+      </w:r>
+    </w:p>
+    <w:p>
+      <w:pPr>
+        <w:pStyle w:val="Heading3"/>
+        <w:shd w:val="clear" w:color="auto" w:fill="FFFFFF"/>
+        <w:spacing w:before="450" w:after="270"/>
+        <w:rPr>
+          <w:rFonts w:ascii="Segoe UI" w:hAnsi="Segoe UI" w:cs="Segoe UI"/>
+          <w:color w:val="161616"/>
+        </w:rPr>
+      </w:pPr>
+      <w:r>
+        <w:rPr>
+          <w:rFonts w:ascii="Segoe UI" w:hAnsi="Segoe UI" w:cs="Segoe UI"/>
+          <w:color w:val="161616"/>
+        </w:rPr>
+        <w:t xml:space="preserve">Things to know about regional </w:t>
+      </w:r>
+      <w:proofErr w:type="gramStart"/>
+      <w:r>
+        <w:rPr>
+          <w:rFonts w:ascii="Segoe UI" w:hAnsi="Segoe UI" w:cs="Segoe UI"/>
+          <w:color w:val="161616"/>
+        </w:rPr>
+        <w:t>pairs</w:t>
+      </w:r>
+      <w:proofErr w:type="gramEnd"/>
+    </w:p>
+    <w:p>
+      <w:pPr>
+        <w:pStyle w:val="NormalWeb"/>
+        <w:shd w:val="clear" w:color="auto" w:fill="FFFFFF"/>
+        <w:rPr>
+          <w:rFonts w:ascii="Segoe UI" w:hAnsi="Segoe UI" w:cs="Segoe UI"/>
+          <w:color w:val="161616"/>
+        </w:rPr>
+      </w:pPr>
+      <w:r>
+        <w:rPr>
+          <w:rFonts w:ascii="Segoe UI" w:hAnsi="Segoe UI" w:cs="Segoe UI"/>
+          <w:color w:val="161616"/>
+        </w:rPr>
+        <w:t>Most Azure regions are paired with another region within the same geography to make a </w:t>
+      </w:r>
+      <w:r>
+        <w:rPr>
+          <w:rStyle w:val="Emphasis"/>
+          <w:rFonts w:ascii="Segoe UI" w:hAnsi="Segoe UI" w:cs="Segoe UI"/>
+          <w:color w:val="161616"/>
+        </w:rPr>
+        <w:t>regional pair</w:t>
+      </w:r>
+      <w:r>
+        <w:rPr>
+          <w:rFonts w:ascii="Segoe UI" w:hAnsi="Segoe UI" w:cs="Segoe UI"/>
+          <w:color w:val="161616"/>
+        </w:rPr>
+        <w:t> (or </w:t>
+      </w:r>
+      <w:r>
+        <w:rPr>
+          <w:rStyle w:val="Emphasis"/>
+          <w:rFonts w:ascii="Segoe UI" w:hAnsi="Segoe UI" w:cs="Segoe UI"/>
+          <w:color w:val="161616"/>
+        </w:rPr>
+        <w:t>paired regions</w:t>
+      </w:r>
+      <w:r>
+        <w:rPr>
+          <w:rFonts w:ascii="Segoe UI" w:hAnsi="Segoe UI" w:cs="Segoe UI"/>
+          <w:color w:val="161616"/>
+        </w:rPr>
+        <w:t xml:space="preserve">). Regional pairs help to support </w:t>
+      </w:r>
+      <w:proofErr w:type="gramStart"/>
+      <w:r>
+        <w:rPr>
+          <w:rFonts w:ascii="Segoe UI" w:hAnsi="Segoe UI" w:cs="Segoe UI"/>
+          <w:color w:val="161616"/>
+        </w:rPr>
+        <w:t>always</w:t>
+      </w:r>
+      <w:proofErr w:type="gramEnd"/>
+      <w:r>
+        <w:rPr>
+          <w:rFonts w:ascii="Segoe UI" w:hAnsi="Segoe UI" w:cs="Segoe UI"/>
+          <w:color w:val="161616"/>
+        </w:rPr>
+        <w:t>-on availability of Azure resources used by your infrastructure. The following table describes some prominent characteristics of paired regions:</w:t>
+      </w:r>
+    </w:p>
+    <w:p>
+      <w:pPr>
+        <w:pStyle w:val="NormalWeb"/>
+        <w:shd w:val="clear" w:color="auto" w:fill="FFFFFF"/>
+        <w:rPr>
+          <w:rFonts w:ascii="Segoe UI" w:hAnsi="Segoe UI" w:cs="Segoe UI"/>
+          <w:color w:val="161616"/>
+        </w:rPr>
+      </w:pPr>
+      <w:r>
+        <w:rPr>
+          <w:rFonts w:ascii="Segoe UI" w:hAnsi="Segoe UI" w:cs="Segoe UI"/>
+          <w:color w:val="161616"/>
+        </w:rPr>
+        <w:lastRenderedPageBreak/>
+        <w:drawing>
+          <wp:inline distT="0" distB="0" distL="0" distR="0" wp14:anchorId="56B2FF1C" wp14:editId="5267778E">
+            <wp:extent cx="6512016" cy="3171825"/>
+            <wp:effectExtent l="0" t="0" r="3175" b="0"/>
+            <wp:docPr id="996832858" name="Picture 1" descr="Graphical user interface, text, application, email&#10;&#10;Description automatically generated"/>
+            <wp:cNvGraphicFramePr>
+              <a:graphicFrameLocks xmlns:a="http://schemas.openxmlformats.org/drawingml/2006/main" noChangeAspect="1"/>
+            </wp:cNvGraphicFramePr>
+            <a:graphic xmlns:a="http://schemas.openxmlformats.org/drawingml/2006/main">
+              <a:graphicData uri="http://schemas.openxmlformats.org/drawingml/2006/picture">
+                <pic:pic xmlns:pic="http://schemas.openxmlformats.org/drawingml/2006/picture">
+                  <pic:nvPicPr>
+                    <pic:cNvPr id="996832858" name="Picture 1" descr="Graphical user interface, text, application, email&#10;&#10;Description automatically generated"/>
+                    <pic:cNvPicPr/>
+                  </pic:nvPicPr>
+                  <pic:blipFill>
+                    <a:blip r:embed="rId7"/>
+                    <a:stretch>
+                      <a:fillRect/>
+                    </a:stretch>
+                  </pic:blipFill>
+                  <pic:spPr>
+                    <a:xfrm>
+                      <a:off x="0" y="0"/>
+                      <a:ext cx="6514810" cy="3173186"/>
+                    </a:xfrm>
+                    <a:prstGeom prst="rect">
+                      <a:avLst/>
+                    </a:prstGeom>
+                  </pic:spPr>
+                </pic:pic>
+              </a:graphicData>
+            </a:graphic>
+          </wp:inline>
+        </w:drawing>
+      </w:r>
+    </w:p>
+    <w:p>
+      <w:pPr>
+        <w:pStyle w:val="Heading3"/>
+        <w:shd w:val="clear" w:color="auto" w:fill="FFFFFF"/>
+        <w:spacing w:before="450" w:after="270"/>
+        <w:rPr>
+          <w:rFonts w:ascii="Segoe UI" w:hAnsi="Segoe UI" w:cs="Segoe UI"/>
+          <w:color w:val="161616"/>
+        </w:rPr>
+      </w:pPr>
+      <w:r>
+        <w:rPr>
+          <w:rFonts w:ascii="Segoe UI" w:hAnsi="Segoe UI" w:cs="Segoe UI"/>
+          <w:color w:val="161616"/>
+        </w:rPr>
+        <w:t xml:space="preserve">Things to consider when using regions and regional </w:t>
+      </w:r>
+      <w:proofErr w:type="gramStart"/>
+      <w:r>
+        <w:rPr>
+          <w:rFonts w:ascii="Segoe UI" w:hAnsi="Segoe UI" w:cs="Segoe UI"/>
+          <w:color w:val="161616"/>
+        </w:rPr>
+        <w:t>pairs</w:t>
+      </w:r>
+      <w:proofErr w:type="gramEnd"/>
+    </w:p>
+    <w:p>
+      <w:pPr>
+        <w:pStyle w:val="NormalWeb"/>
+        <w:shd w:val="clear" w:color="auto" w:fill="FFFFFF"/>
+        <w:rPr>
+          <w:rFonts w:ascii="Segoe UI" w:hAnsi="Segoe UI" w:cs="Segoe UI"/>
+          <w:color w:val="161616"/>
+        </w:rPr>
+      </w:pPr>
+      <w:r>
+        <w:rPr>
+          <w:rFonts w:ascii="Segoe UI" w:hAnsi="Segoe UI" w:cs="Segoe UI"/>
+          <w:color w:val="161616"/>
+        </w:rPr>
+        <w:t>You've reviewed the important considerations about regions and regional pairs. Now think about how you might implement regions in your organization.</w:t>
+      </w:r>
+    </w:p>
+    <w:p>
+      <w:pPr>
+        <w:pStyle w:val="NormalWeb"/>
+        <w:numPr>
+          <w:ilvl w:val="0"/>
+          <w:numId w:val="6"/>
+        </w:numPr>
+        <w:shd w:val="clear" w:color="auto" w:fill="FFFFFF"/>
+        <w:ind w:left="1290"/>
+        <w:rPr>
+          <w:rFonts w:ascii="Segoe UI" w:hAnsi="Segoe UI" w:cs="Segoe UI"/>
+          <w:color w:val="161616"/>
+        </w:rPr>
+      </w:pPr>
+      <w:r>
+        <w:rPr>
+          <w:rStyle w:val="Strong"/>
+          <w:rFonts w:ascii="Segoe UI" w:hAnsi="Segoe UI" w:cs="Segoe UI"/>
+          <w:color w:val="161616"/>
+        </w:rPr>
+        <w:t>Consider resource and region deployment</w:t>
+      </w:r>
+      <w:r>
+        <w:rPr>
+          <w:rFonts w:ascii="Segoe UI" w:hAnsi="Segoe UI" w:cs="Segoe UI"/>
+          <w:color w:val="161616"/>
+        </w:rPr>
+        <w:t>. Plan the regions where you want to deploy your resources. For most Azure services, when you deploy a resource in Azure, you choose the region where you want your resource to be deployed.</w:t>
+      </w:r>
+    </w:p>
+    <w:p>
+      <w:pPr>
+        <w:pStyle w:val="NormalWeb"/>
+        <w:numPr>
+          <w:ilvl w:val="0"/>
+          <w:numId w:val="6"/>
+        </w:numPr>
+        <w:shd w:val="clear" w:color="auto" w:fill="FFFFFF"/>
+        <w:ind w:left="1290"/>
+        <w:rPr>
+          <w:rFonts w:ascii="Segoe UI" w:hAnsi="Segoe UI" w:cs="Segoe UI"/>
+          <w:color w:val="161616"/>
+        </w:rPr>
+      </w:pPr>
+      <w:r>
+        <w:rPr>
+          <w:rStyle w:val="Strong"/>
+          <w:rFonts w:ascii="Segoe UI" w:hAnsi="Segoe UI" w:cs="Segoe UI"/>
+          <w:color w:val="161616"/>
+        </w:rPr>
+        <w:t>Consider service support by region</w:t>
+      </w:r>
+      <w:r>
+        <w:rPr>
+          <w:rFonts w:ascii="Segoe UI" w:hAnsi="Segoe UI" w:cs="Segoe UI"/>
+          <w:color w:val="161616"/>
+        </w:rPr>
+        <w:t>. Research region and service availability. Some services or Azure Virtual Machines features are available only in certain regions, such as specific Virtual Machines sizes or storage types.</w:t>
+      </w:r>
+    </w:p>
+    <w:p>
+      <w:pPr>
+        <w:pStyle w:val="NormalWeb"/>
+        <w:numPr>
+          <w:ilvl w:val="0"/>
+          <w:numId w:val="6"/>
+        </w:numPr>
+        <w:shd w:val="clear" w:color="auto" w:fill="FFFFFF"/>
+        <w:ind w:left="1290"/>
+        <w:rPr>
+          <w:rFonts w:ascii="Segoe UI" w:hAnsi="Segoe UI" w:cs="Segoe UI"/>
+          <w:color w:val="161616"/>
+        </w:rPr>
+      </w:pPr>
+      <w:r>
+        <w:rPr>
+          <w:rStyle w:val="Strong"/>
+          <w:rFonts w:ascii="Segoe UI" w:hAnsi="Segoe UI" w:cs="Segoe UI"/>
+          <w:color w:val="161616"/>
+        </w:rPr>
+        <w:t>Consider services that don't require regions</w:t>
+      </w:r>
+      <w:r>
+        <w:rPr>
+          <w:rFonts w:ascii="Segoe UI" w:hAnsi="Segoe UI" w:cs="Segoe UI"/>
+          <w:color w:val="161616"/>
+        </w:rPr>
+        <w:t xml:space="preserve">. Identify services that don't need </w:t>
+      </w:r>
+      <w:proofErr w:type="gramStart"/>
+      <w:r>
+        <w:rPr>
+          <w:rFonts w:ascii="Segoe UI" w:hAnsi="Segoe UI" w:cs="Segoe UI"/>
+          <w:color w:val="161616"/>
+        </w:rPr>
+        <w:t>region</w:t>
+      </w:r>
+      <w:proofErr w:type="gramEnd"/>
+      <w:r>
+        <w:rPr>
+          <w:rFonts w:ascii="Segoe UI" w:hAnsi="Segoe UI" w:cs="Segoe UI"/>
+          <w:color w:val="161616"/>
+        </w:rPr>
+        <w:t xml:space="preserve"> support. Some global Azure </w:t>
+      </w:r>
+      <w:proofErr w:type="gramStart"/>
+      <w:r>
+        <w:rPr>
+          <w:rFonts w:ascii="Segoe UI" w:hAnsi="Segoe UI" w:cs="Segoe UI"/>
+          <w:color w:val="161616"/>
+        </w:rPr>
+        <w:t>services that</w:t>
+      </w:r>
+      <w:proofErr w:type="gramEnd"/>
+      <w:r>
+        <w:rPr>
+          <w:rFonts w:ascii="Segoe UI" w:hAnsi="Segoe UI" w:cs="Segoe UI"/>
+          <w:color w:val="161616"/>
+        </w:rPr>
+        <w:t xml:space="preserve"> don't require you to select a region. These services include Azure Active Directory, Microsoft Azure Traffic Manager, and Azure DNS.</w:t>
+      </w:r>
+    </w:p>
+    <w:p>
+      <w:pPr>
+        <w:pStyle w:val="NormalWeb"/>
+        <w:numPr>
+          <w:ilvl w:val="0"/>
+          <w:numId w:val="6"/>
+        </w:numPr>
+        <w:shd w:val="clear" w:color="auto" w:fill="FFFFFF"/>
+        <w:ind w:left="1290"/>
+        <w:rPr>
+          <w:rFonts w:ascii="Segoe UI" w:hAnsi="Segoe UI" w:cs="Segoe UI"/>
+          <w:color w:val="161616"/>
+        </w:rPr>
+      </w:pPr>
+      <w:r>
+        <w:rPr>
+          <w:rStyle w:val="Strong"/>
+          <w:rFonts w:ascii="Segoe UI" w:hAnsi="Segoe UI" w:cs="Segoe UI"/>
+          <w:color w:val="161616"/>
+        </w:rPr>
+        <w:t>Consider exceptions to region pairing</w:t>
+      </w:r>
+      <w:r>
+        <w:rPr>
+          <w:rFonts w:ascii="Segoe UI" w:hAnsi="Segoe UI" w:cs="Segoe UI"/>
+          <w:color w:val="161616"/>
+        </w:rPr>
+        <w:t>. Check the Azure website for current region availability and exceptions. If you plan to support the Brazil South region, note this region is paired with a region outside its geography. The Singapore region also has an exception to standard regional pairing.</w:t>
+      </w:r>
+    </w:p>
+    <w:p>
+      <w:pPr>
+        <w:pStyle w:val="NormalWeb"/>
+        <w:numPr>
+          <w:ilvl w:val="0"/>
+          <w:numId w:val="6"/>
+        </w:numPr>
+        <w:shd w:val="clear" w:color="auto" w:fill="FFFFFF"/>
+        <w:ind w:left="1290"/>
+        <w:rPr>
+          <w:rFonts w:ascii="Segoe UI" w:hAnsi="Segoe UI" w:cs="Segoe UI"/>
+          <w:color w:val="161616"/>
+        </w:rPr>
+      </w:pPr>
+      <w:r>
+        <w:rPr>
+          <w:rStyle w:val="Strong"/>
+          <w:rFonts w:ascii="Segoe UI" w:hAnsi="Segoe UI" w:cs="Segoe UI"/>
+          <w:color w:val="161616"/>
+        </w:rPr>
+        <w:lastRenderedPageBreak/>
+        <w:t xml:space="preserve">Consider </w:t>
+      </w:r>
+      <w:proofErr w:type="gramStart"/>
+      <w:r>
+        <w:rPr>
+          <w:rStyle w:val="Strong"/>
+          <w:rFonts w:ascii="Segoe UI" w:hAnsi="Segoe UI" w:cs="Segoe UI"/>
+          <w:color w:val="161616"/>
+        </w:rPr>
+        <w:t>benefits</w:t>
+      </w:r>
+      <w:proofErr w:type="gramEnd"/>
+      <w:r>
+        <w:rPr>
+          <w:rStyle w:val="Strong"/>
+          <w:rFonts w:ascii="Segoe UI" w:hAnsi="Segoe UI" w:cs="Segoe UI"/>
+          <w:color w:val="161616"/>
+        </w:rPr>
+        <w:t xml:space="preserve"> of data residency</w:t>
+      </w:r>
+      <w:r>
+        <w:rPr>
+          <w:rFonts w:ascii="Segoe UI" w:hAnsi="Segoe UI" w:cs="Segoe UI"/>
+          <w:color w:val="161616"/>
+        </w:rPr>
+        <w:t>. Take advantage of the benefits of data residency offered by regional pairs. This feature can help you meet requirements for tax and law enforcement jurisdiction purposes.</w:t>
+      </w:r>
+    </w:p>
+    <w:p>
+      <w:pPr>
+        <w:pStyle w:val="Heading2"/>
+        <w:shd w:val="clear" w:color="auto" w:fill="FFFFFF"/>
+        <w:spacing w:before="480" w:beforeAutospacing="0" w:after="180" w:afterAutospacing="0"/>
+        <w:rPr>
+          <w:rFonts w:ascii="Segoe UI" w:hAnsi="Segoe UI" w:cs="Segoe UI"/>
+          <w:color w:val="161616"/>
+        </w:rPr>
+      </w:pPr>
+      <w:r>
+        <w:rPr>
+          <w:rFonts w:ascii="Segoe UI" w:hAnsi="Segoe UI" w:cs="Segoe UI"/>
+          <w:color w:val="161616"/>
+        </w:rPr>
+        <w:t xml:space="preserve">Find regions for your business </w:t>
+      </w:r>
+      <w:proofErr w:type="gramStart"/>
+      <w:r>
+        <w:rPr>
+          <w:rFonts w:ascii="Segoe UI" w:hAnsi="Segoe UI" w:cs="Segoe UI"/>
+          <w:color w:val="161616"/>
+        </w:rPr>
+        <w:t>geography</w:t>
+      </w:r>
+      <w:proofErr w:type="gramEnd"/>
+    </w:p>
+    <w:p>
+      <w:pPr>
+        <w:pStyle w:val="NormalWeb"/>
+        <w:shd w:val="clear" w:color="auto" w:fill="FFFFFF"/>
+        <w:rPr>
+          <w:rFonts w:ascii="Segoe UI" w:hAnsi="Segoe UI" w:cs="Segoe UI"/>
+          <w:color w:val="161616"/>
+        </w:rPr>
+      </w:pPr>
+      <w:r>
+        <w:rPr>
+          <w:rFonts w:ascii="Segoe UI" w:hAnsi="Segoe UI" w:cs="Segoe UI"/>
+          <w:color w:val="161616"/>
+        </w:rPr>
+        <w:t>Visit the Azure global infrastructure website to find supported regions for your business geography. You can search by country name or by Microsoft product. A list of supported region pairs and exceptions is also available.</w:t>
+      </w:r>
+    </w:p>
+    <w:p>
+      <w:pPr>
+        <w:pStyle w:val="NormalWeb"/>
+        <w:shd w:val="clear" w:color="auto" w:fill="FFFFFF"/>
+        <w:rPr>
+          <w:rFonts w:ascii="Segoe UI" w:hAnsi="Segoe UI" w:cs="Segoe UI"/>
+          <w:color w:val="161616"/>
+        </w:rPr>
+      </w:pPr>
+      <w:r>
+        <w:rPr>
+          <w:rFonts w:ascii="Segoe UI" w:hAnsi="Segoe UI" w:cs="Segoe UI"/>
+          <w:noProof/>
+          <w:color w:val="161616"/>
+        </w:rPr>
+        <mc:AlternateContent>
+          <mc:Choice Requires="wps">
+            <w:drawing>
+              <wp:inline distT="0" distB="0" distL="0" distR="0" wp14:anchorId="35C6FD1A" wp14:editId="78F85478">
+                <wp:extent cx="304800" cy="304800"/>
+                <wp:effectExtent l="0" t="0" r="0" b="0"/>
+                <wp:docPr id="1767577918" name="Rectangle 4" descr="Screenshot of the Azure global infrastructure and Azure geographies website."/>
+                <wp:cNvGraphicFramePr>
+                  <a:graphicFrameLocks xmlns:a="http://schemas.openxmlformats.org/drawingml/2006/main" noChangeAspect="1"/>
+                </wp:cNvGraphicFramePr>
+                <a:graphic xmlns:a="http://schemas.openxmlformats.org/drawingml/2006/main">
+                  <a:graphicData uri="http://schemas.microsoft.com/office/word/2010/wordprocessingShape">
+                    <wps:wsp>
+                      <wps:cNvSpPr>
+                        <a:spLocks noChangeAspect="1" noChangeArrowheads="1"/>
+                      </wps:cNvSpPr>
+                      <wps:spPr bwMode="auto">
+                        <a:xfrm>
+                          <a:off x="0" y="0"/>
+                          <a:ext cx="304800" cy="304800"/>
+                        </a:xfrm>
+                        <a:prstGeom prst="rect">
+                          <a:avLst/>
+                        </a:prstGeom>
+                        <a:noFill/>
+                        <a:ln>
+                          <a:noFill/>
+                        </a:ln>
+                        <a:extLst>
+                          <a:ext uri="{909E8E84-426E-40DD-AFC4-6F175D3DCCD1}">
+                            <a14:hiddenFill xmlns:a14="http://schemas.microsoft.com/office/drawing/2010/main">
+                              <a:solidFill>
+                                <a:srgbClr val="FFFFFF"/>
+                              </a:solidFill>
+                            </a14:hiddenFill>
+                          </a:ext>
+                          <a:ext uri="{91240B29-F687-4F45-9708-019B960494DF}">
+                            <a14:hiddenLine xmlns:a14="http://schemas.microsoft.com/office/drawing/2010/main" w="9525">
+                              <a:solidFill>
+                                <a:srgbClr val="000000"/>
+                              </a:solidFill>
+                              <a:miter lim="800000"/>
+                              <a:headEnd/>
+                              <a:tailEnd/>
+                            </a14:hiddenLine>
+                          </a:ext>
+                        </a:extLst>
+                      </wps:spPr>
+                      <wps:bodyPr rot="0" vert="horz" wrap="square" lIns="91440" tIns="45720" rIns="91440" bIns="45720" anchor="t" anchorCtr="0" upright="1">
+                        <a:noAutofit/>
+                      </wps:bodyPr>
+                    </wps:wsp>
+                  </a:graphicData>
+                </a:graphic>
+              </wp:inline>
+            </w:drawing>
+          </mc:Choice>
+          <mc:Fallback>
+            <w:pict>
+              <v:rect w14:anchorId="1129EA6E" id="Rectangle 4" o:spid="_x0000_s1026" alt="Screenshot of the Azure global infrastructure and Azure geographies website." style="width:24pt;height:24pt;visibility:visible;mso-wrap-style:square;mso-left-percent:-10001;mso-top-percent:-10001;mso-position-horizontal:absolute;mso-position-horizontal-relative:char;mso-position-vertical:absolute;mso-position-vertical-relative:line;mso-left-percent:-10001;mso-top-percent:-10001;v-text-anchor:top" o:gfxdata="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" filled="f" stroked="f">
+                <o:lock v:ext="edit" aspectratio="t"/>
+                <w10:anchorlock/>
+              </v:rect>
+            </w:pict>
+          </mc:Fallback>
+        </mc:AlternateContent>
+      </w:r>
+    </w:p>
+    <w:tbl>
+      <w:tblPr>
+        <w:tblW w:w="12936" w:type="dxa"/>
+        <w:tblCellMar>
+          <w:top w:w="15" w:type="dxa"/>
+          <w:left w:w="15" w:type="dxa"/>
+          <w:bottom w:w="15" w:type="dxa"/>
+          <w:right w:w="15" w:type="dxa"/>
+        </w:tblCellMar>
+        <w:tblLook w:val="04A0" w:firstRow="1" w:lastRow="0" w:firstColumn="1" w:lastColumn="0" w:noHBand="0" w:noVBand="1"/>
+      </w:tblPr>
+      <w:tblGrid>
+        <w:gridCol w:w="3723"/>
+        <w:gridCol w:w="4884"/>
+        <w:gridCol w:w="4329"/>
+      </w:tblGrid>
+      <w:tr>
+        <w:trPr>
+          <w:tblHeader/>
+        </w:trPr>
+        <w:tc>
+          <w:tcPr>
+            <w:tcW w:w="0" w:type="auto"/>
+            <w:hideMark/>
+          </w:tcPr>
+          <w:p>
+            <w:pPr>
+              <w:rPr>
+                <w:rFonts w:ascii="Times New Roman" w:hAnsi="Times New Roman" w:cs="Times New Roman"/>
+                <w:b/>
+                <w:bCs/>
+              </w:rPr>
+            </w:pPr>
+            <w:r>
+              <w:rPr>
+                <w:b/>
+                <w:bCs/>
+              </w:rPr>
+              <w:t>By geography</w:t>
+            </w:r>
+          </w:p>
+        </w:tc>
+        <w:tc>
+          <w:tcPr>
+            <w:tcW w:w="0" w:type="auto"/>
+            <w:hideMark/>
+          </w:tcPr>
+          <w:p>
+            <w:pPr>
+              <w:rPr>
+                <w:b/>
+                <w:bCs/>
+              </w:rPr>
+            </w:pPr>
+            <w:r>
+              <w:rPr>
+                <w:b/>
+                <w:bCs/>
+              </w:rPr>
+              <w:t>By product</w:t>
+            </w:r>
+          </w:p>
+        </w:tc>
+        <w:tc>
+          <w:tcPr>
+            <w:tcW w:w="0" w:type="auto"/>
+            <w:hideMark/>
+          </w:tcPr>
+          <w:p>
+            <w:pPr>
+              <w:rPr>
+                <w:b/>
+                <w:bCs/>
+              </w:rPr>
+            </w:pPr>
+            <w:r>
+              <w:rPr>
+                <w:b/>
+                <w:bCs/>
+              </w:rPr>
+              <w:t>Paired regions</w:t>
+            </w:r>
+          </w:p>
+        </w:tc>
+      </w:tr>
+      <w:tr>
+        <w:tc>
+          <w:tcPr>
+            <w:tcW w:w="0" w:type="auto"/>
+            <w:hideMark/>
+          </w:tcPr>
+          <w:p>
+            <w:r>
+              <w:t>Search </w:t>
+            </w:r>
+            <w:hyperlink r:id="rId8" w:anchor="geographies" w:history="1">
+              <w:r>
+                <w:rPr>
+                  <w:rStyle w:val="Hyperlink"/>
+                </w:rPr>
+                <w:t>Azure regions</w:t>
+              </w:r>
+            </w:hyperlink>
+            <w:r>
+              <w:t> by geography.</w:t>
+            </w:r>
+          </w:p>
+        </w:tc>
+        <w:tc>
+          <w:tcPr>
+            <w:tcW w:w="0" w:type="auto"/>
+            <w:hideMark/>
+          </w:tcPr>
+          <w:p>
+            <w:r>
+              <w:t>Search </w:t>
+            </w:r>
+            <w:hyperlink r:id="rId9" w:history="1">
+              <w:r>
+                <w:rPr>
+                  <w:rStyle w:val="Hyperlink"/>
+                </w:rPr>
+                <w:t>Azure products</w:t>
+              </w:r>
+            </w:hyperlink>
+            <w:r>
+              <w:t> by region or geography.</w:t>
+            </w:r>
+          </w:p>
+        </w:tc>
+        <w:tc>
+          <w:tcPr>
+            <w:tcW w:w="0" w:type="auto"/>
+            <w:hideMark/>
+          </w:tcPr>
+          <w:p>
+            <w:r>
+              <w:t>Search for </w:t>
+            </w:r>
+            <w:hyperlink r:id="rId10" w:anchor="azure-cross-region-replication-pairings-for-all-geographies" w:history="1">
+              <w:r>
+                <w:rPr>
+                  <w:rStyle w:val="Hyperlink"/>
+                </w:rPr>
+                <w:t>paired regions</w:t>
+              </w:r>
+            </w:hyperlink>
+            <w:r>
+              <w:t> and exceptions.</w:t>
+            </w:r>
+          </w:p>
+        </w:tc>
+      </w:tr>
+      <w:tr>
+        <w:tc>
+          <w:tcPr>
+            <w:tcW w:w="0" w:type="auto"/>
+            <w:hideMark/>
+          </w:tcPr>
+          <w:p>
+            <w:r>
+              <w:rPr>
+                <w:noProof/>
+                <w:color w:val="0000FF"/>
+              </w:rPr>
+              <mc:AlternateContent>
+                <mc:Choice Requires="wps">
+                  <w:drawing>
+                    <wp:inline distT="0" distB="0" distL="0" distR="0" wp14:anchorId="2DE8AE6E" wp14:editId="46C17664">
+                      <wp:extent cx="304800" cy="304800"/>
+                      <wp:effectExtent l="0" t="0" r="0" b="0"/>
+                      <wp:docPr id="866916784" name="Rectangle 3" descr="Screenshot that shows how to search for available regions by geographic location.">
+                        <a:hlinkClick xmlns:a="http://schemas.openxmlformats.org/drawingml/2006/main" r:id="rId11"/>
+                      </wp:docPr>
+                      <wp:cNvGraphicFramePr>
+                        <a:graphicFrameLocks xmlns:a="http://schemas.openxmlformats.org/drawingml/2006/main" noChangeAspect="1"/>
+                      </wp:cNvGraphicFramePr>
+                      <a:graphic xmlns:a="http://schemas.openxmlformats.org/drawingml/2006/main">
+                        <a:graphicData uri="http://schemas.microsoft.com/office/word/2010/wordprocessingShape">
+                          <wps:wsp>
+                            <wps:cNvSpPr>
+                              <a:spLocks noChangeAspect="1" noChangeArrowheads="1"/>
+                            </wps:cNvSpPr>
+                            <wps:spPr bwMode="auto">
+                              <a:xfrm>
+                                <a:off x="0" y="0"/>
+                                <a:ext cx="304800" cy="304800"/>
+                              </a:xfrm>
+                              <a:prstGeom prst="rect">
+                                <a:avLst/>
+                              </a:prstGeom>
+                              <a:noFill/>
+                              <a:ln>
+                                <a:noFill/>
+                              </a:ln>
+                              <a:extLst>
+                                <a:ext uri="{909E8E84-426E-40DD-AFC4-6F175D3DCCD1}">
+                                  <a14:hiddenFill xmlns:a14="http://schemas.microsoft.com/office/drawing/2010/main">
+                                    <a:solidFill>
+                                      <a:srgbClr val="FFFFFF"/>
+                                    </a:solidFill>
+                                  </a14:hiddenFill>
+                                </a:ext>
+                                <a:ext uri="{91240B29-F687-4F45-9708-019B960494DF}">
+                                  <a14:hiddenLine xmlns:a14="http://schemas.microsoft.com/office/drawing/2010/main" w="9525">
+                                    <a:solidFill>
+                                      <a:srgbClr val="000000"/>
+                                    </a:solidFill>
+                                    <a:miter lim="800000"/>
+                                    <a:headEnd/>
+                                    <a:tailEnd/>
+                                  </a14:hiddenLine>
+                                </a:ext>
+                              </a:extLst>
+                            </wps:spPr>
+                            <wps:bodyPr rot="0" vert="horz" wrap="square" lIns="91440" tIns="45720" rIns="91440" bIns="45720" anchor="t" anchorCtr="0" upright="1">
+                              <a:noAutofit/>
+                            </wps:bodyPr>
+                          </wps:wsp>
+                        </a:graphicData>
+                      </a:graphic>
+                    </wp:inline>
+                  </w:drawing>
+                </mc:Choice>
+                <mc:Fallback>
+                  <w:pict>
+                    <v:rect w14:anchorId="6418ABFC" id="Rectangle 3" o:spid="_x0000_s1026" alt="Screenshot that shows how to search for available regions by geographic location." href="https://learn.microsoft.com/en-us/training/wwl-azure/configure-subscriptions/media/regions-select-by-geography-expanded.png#lightbox" style="width:24pt;height:24pt;visibility:visible;mso-wrap-style:square;mso-left-percent:-10001;mso-top-percent:-10001;mso-position-horizontal:absolute;mso-position-horizontal-relative:char;mso-position-vertical:absolute;mso-position-vertical-relative:line;mso-left-percent:-10001;mso-top-percent:-10001;v-text-anchor:top" o:gfxdata="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" o:button="t" filled="f" stroked="f">
+                      <v:fill o:detectmouseclick="t"/>
+                      <o:lock v:ext="edit" aspectratio="t"/>
+                      <w10:anchorlock/>
+                    </v:rect>
+                  </w:pict>
+                </mc:Fallback>
+              </mc:AlternateContent>
+            </w:r>
+          </w:p>
+        </w:tc>
+        <w:tc>
+          <w:tcPr>
+            <w:tcW w:w="0" w:type="auto"/>
+            <w:hideMark/>
+          </w:tcPr>
+          <w:p>
+            <w:r>
+              <w:rPr>
+                <w:noProof/>
+                <w:color w:val="0000FF"/>
+              </w:rPr>
+              <mc:AlternateContent>
+                <mc:Choice Requires="wps">
+                  <w:drawing>
+                    <wp:inline distT="0" distB="0" distL="0" distR="0" wp14:anchorId="52787F96" wp14:editId="067223D2">
+                      <wp:extent cx="304800" cy="304800"/>
+                      <wp:effectExtent l="0" t="0" r="0" b="0"/>
+                      <wp:docPr id="1005089476" name="Rectangle 2" descr="Screenshot that shows how to find products available according to region or geographic location.">
+                        <a:hlinkClick xmlns:a="http://schemas.openxmlformats.org/drawingml/2006/main" r:id="rId12"/>
+                      </wp:docPr>
+                      <wp:cNvGraphicFramePr>
+                        <a:graphicFrameLocks xmlns:a="http://schemas.openxmlformats.org/drawingml/2006/main" noChangeAspect="1"/>
+                      </wp:cNvGraphicFramePr>
+                      <a:graphic xmlns:a="http://schemas.openxmlformats.org/drawingml/2006/main">
+                        <a:graphicData uri="http://schemas.microsoft.com/office/word/2010/wordprocessingShape">
+                          <wps:wsp>
+                            <wps:cNvSpPr>
+                              <a:spLocks noChangeAspect="1" noChangeArrowheads="1"/>
+                            </wps:cNvSpPr>
+                            <wps:spPr bwMode="auto">
+                              <a:xfrm>
+                                <a:off x="0" y="0"/>
+                                <a:ext cx="304800" cy="304800"/>
+                              </a:xfrm>
+                              <a:prstGeom prst="rect">
+                                <a:avLst/>
+                              </a:prstGeom>
+                              <a:noFill/>
+                              <a:ln>
+                                <a:noFill/>
+                              </a:ln>
+                              <a:extLst>
+                                <a:ext uri="{909E8E84-426E-40DD-AFC4-6F175D3DCCD1}">
+                                  <a14:hiddenFill xmlns:a14="http://schemas.microsoft.com/office/drawing/2010/main">
+                                    <a:solidFill>
+                                      <a:srgbClr val="FFFFFF"/>
+                                    </a:solidFill>
+                                  </a14:hiddenFill>
+                                </a:ext>
+                                <a:ext uri="{91240B29-F687-4F45-9708-019B960494DF}">
+                                  <a14:hiddenLine xmlns:a14="http://schemas.microsoft.com/office/drawing/2010/main" w="9525">
+                                    <a:solidFill>
+                                      <a:srgbClr val="000000"/>
+                                    </a:solidFill>
+                                    <a:miter lim="800000"/>
+                                    <a:headEnd/>
+                                    <a:tailEnd/>
+                                  </a14:hiddenLine>
+                                </a:ext>
+                              </a:extLst>
+                            </wps:spPr>
+                            <wps:bodyPr rot="0" vert="horz" wrap="square" lIns="91440" tIns="45720" rIns="91440" bIns="45720" anchor="t" anchorCtr="0" upright="1">
+                              <a:noAutofit/>
+                            </wps:bodyPr>
+                          </wps:wsp>
+                        </a:graphicData>
+                      </a:graphic>
+                    </wp:inline>
+                  </w:drawing>
+                </mc:Choice>
+                <mc:Fallback>
+                  <w:pict>
+                    <v:rect w14:anchorId="2FD9F8DE" id="Rectangle 2" o:spid="_x0000_s1026" alt="Screenshot that shows how to find products available according to region or geographic location." href="https://learn.microsoft.com/en-us/training/wwl-azure/configure-subscriptions/media/regions-select-by-product-expanded.png#lightbox" style="width:24pt;height:24pt;visibility:visible;mso-wrap-style:square;mso-left-percent:-10001;mso-top-percent:-10001;mso-position-horizontal:absolute;mso-position-horizontal-relative:char;mso-position-vertical:absolute;mso-position-vertical-relative:line;mso-left-percent:-10001;mso-top-percent:-10001;v-text-anchor:top" o:gfxdata="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" o:button="t" filled="f" stroked="f">
+                      <v:fill o:detectmouseclick="t"/>
+                      <o:lock v:ext="edit" aspectratio="t"/>
+                      <w10:anchorlock/>
+                    </v:rect>
+                  </w:pict>
+                </mc:Fallback>
+              </mc:AlternateContent>
+            </w:r>
+          </w:p>
+        </w:tc>
+        <w:tc>
+          <w:tcPr>
+            <w:tcW w:w="0" w:type="auto"/>
+            <w:hideMark/>
+          </w:tcPr>
+          <w:p>
+            <w:r>
+              <w:rPr>
+                <w:noProof/>
+                <w:color w:val="0000FF"/>
+              </w:rPr>
+              <mc:AlternateContent>
+                <mc:Choice Requires="wps">
+                  <w:drawing>
+                    <wp:inline distT="0" distB="0" distL="0" distR="0" wp14:anchorId="73C37E39" wp14:editId="08926387">
+                      <wp:extent cx="304800" cy="304800"/>
+                      <wp:effectExtent l="0" t="0" r="0" b="0"/>
+                      <wp:docPr id="1815222978" name="Rectangle 1" descr="Screenshot that shows how to search for regional pairs.">
+                        <a:hlinkClick xmlns:a="http://schemas.openxmlformats.org/drawingml/2006/main" r:id="rId13"/>
+                      </wp:docPr>
+                      <wp:cNvGraphicFramePr>
+                        <a:graphicFrameLocks xmlns:a="http://schemas.openxmlformats.org/drawingml/2006/main" noChangeAspect="1"/>
+                      </wp:cNvGraphicFramePr>
+                      <a:graphic xmlns:a="http://schemas.openxmlformats.org/drawingml/2006/main">
+                        <a:graphicData uri="http://schemas.microsoft.com/office/word/2010/wordprocessingShape">
+                          <wps:wsp>
+                            <wps:cNvSpPr>
+                              <a:spLocks noChangeAspect="1" noChangeArrowheads="1"/>
+                            </wps:cNvSpPr>
+                            <wps:spPr bwMode="auto">
+                              <a:xfrm>
+                                <a:off x="0" y="0"/>
+                                <a:ext cx="304800" cy="304800"/>
+                              </a:xfrm>
+                              <a:prstGeom prst="rect">
+                                <a:avLst/>
+                              </a:prstGeom>
+                              <a:noFill/>
+                              <a:ln>
+                                <a:noFill/>
+                              </a:ln>
+                              <a:extLst>
+                                <a:ext uri="{909E8E84-426E-40DD-AFC4-6F175D3DCCD1}">
+                                  <a14:hiddenFill xmlns:a14="http://schemas.microsoft.com/office/drawing/2010/main">
+                                    <a:solidFill>
+                                      <a:srgbClr val="FFFFFF"/>
+                                    </a:solidFill>
+                                  </a14:hiddenFill>
+                                </a:ext>
+                                <a:ext uri="{91240B29-F687-4F45-9708-019B960494DF}">
+                                  <a14:hiddenLine xmlns:a14="http://schemas.microsoft.com/office/drawing/2010/main" w="9525">
+                                    <a:solidFill>
+                                      <a:srgbClr val="000000"/>
+                                    </a:solidFill>
+                                    <a:miter lim="800000"/>
+                                    <a:headEnd/>
+                                    <a:tailEnd/>
+                                  </a14:hiddenLine>
+                                </a:ext>
+                              </a:extLst>
+                            </wps:spPr>
+                            <wps:bodyPr rot="0" vert="horz" wrap="square" lIns="91440" tIns="45720" rIns="91440" bIns="45720" anchor="t" anchorCtr="0" upright="1">
+                              <a:noAutofit/>
+                            </wps:bodyPr>
+                          </wps:wsp>
+                        </a:graphicData>
+                      </a:graphic>
+                    </wp:inline>
+                  </w:drawing>
+                </mc:Choice>
+                <mc:Fallback>
+                  <w:pict>
+                    <v:rect w14:anchorId="688466B8" id="Rectangle 1" o:spid="_x0000_s1026" alt="Screenshot that shows how to search for regional pairs." href="https://learn.microsoft.com/en-us/training/wwl-azure/configure-subscriptions/media/search-region-pairs-expanded.png#lightbox" style="width:24pt;height:24pt;visibility:visible;mso-wrap-style:square;mso-left-percent:-10001;mso-top-percent:-10001;mso-position-horizontal:absolute;mso-position-horizontal-relative:char;mso-position-vertical:absolute;mso-position-vertical-relative:line;mso-left-percent:-10001;mso-top-percent:-10001;v-text-anchor:top" o:gfxdata="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" o:button="t" filled="f" stroked="f">
+                      <v:fill o:detectmouseclick="t"/>
+                      <o:lock v:ext="edit" aspectratio="t"/>
+                      <w10:anchorlock/>
+                    </v:rect>
+                  </w:pict>
+                </mc:Fallback>
+              </mc:AlternateContent>
+            </w:r>
+          </w:p>
+        </w:tc>
+      </w:tr>
+    </w:tbl>
+    <w:p>
+      <w:pPr>
+        <w:shd w:val="clear" w:color="auto" w:fill="FFFFFF"/>
+        <w:rPr>
+          <w:rFonts w:ascii="Segoe UI" w:hAnsi="Segoe UI" w:cs="Segoe UI"/>
+          <w:color w:val="161616"/>
+        </w:rPr>
+      </w:pPr>
+      <w:r>
+        <w:rPr>
+          <w:rFonts w:ascii="Segoe UI" w:hAnsi="Segoe UI" w:cs="Segoe UI"/>
+          <w:color w:val="161616"/>
+        </w:rPr>
+        <w:pict w14:anchorId="2DCE3DA7">
+          <v:rect id="_x0000_i1030" style="width:0;height:0" o:hralign="center" o:hrstd="t" o:hr="t" fillcolor="#a0a0a0" stroked="f"/>
+        </w:pict>
+      </w:r>
+    </w:p>
+    <w:p>
+      <w:pPr>
+        <w:pStyle w:val="Heading2"/>
+        <w:shd w:val="clear" w:color="auto" w:fill="FFFFFF"/>
+        <w:rPr>
+          <w:rFonts w:ascii="Segoe UI" w:hAnsi="Segoe UI" w:cs="Segoe UI"/>
+          <w:color w:val="161616"/>
+        </w:rPr>
+      </w:pPr>
+      <w:r>
+        <w:rPr>
+          <w:rFonts w:ascii="Segoe UI" w:hAnsi="Segoe UI" w:cs="Segoe UI"/>
+          <w:color w:val="161616"/>
+        </w:rPr>
+        <w:t xml:space="preserve">Next unit: Implement Azure </w:t>
+      </w:r>
+      <w:proofErr w:type="gramStart"/>
+      <w:r>
+        <w:rPr>
+          <w:rFonts w:ascii="Segoe UI" w:hAnsi="Segoe UI" w:cs="Segoe UI"/>
+          <w:color w:val="161616"/>
+        </w:rPr>
+        <w:t>subscriptions</w:t>
+      </w:r>
+      <w:proofErr w:type="gramEnd"/>
+    </w:p>
     <w:p/>
     <w:sectPr>
       <w:pgSz w:w="12240" w:h="15840"/>
@@ -854,8 +2074,157 @@
 </file>
 
 <file path=word/numbering.xml><?xml version="1.0" encoding="utf-8"?>
-<w:numbering xmlns:wpc="http://schemas.microsoft.com/office/word/2010/wordprocessingCanvas" xmlns:cx="http://schemas.microsoft.com/office/drawing/2014/chartex" xmlns:cx1="http://schemas.microsoft.com/office/drawing/2015/9/8/chartex" xmlns:cx2="http://schemas.microsoft.com/office/drawing/2015/10/21/chartex" xmlns:cx3="http://schemas.microsoft.com/office/drawing/2016/5/9/chartex" xmlns:cx4="http://schemas.microsoft.com/office/drawing/2016/5/10/chartex" xmlns:cx5="http://schemas.microsoft.com/office/drawing/2016/5/11/chartex" xmlns:cx6="http://schemas.microsoft.com/office/drawing/2016/5/12/chartex" xmlns:cx7="http://schemas.microsoft.com/office/drawing/2016/5/13/chartex" xmlns:cx8="http://schemas.microsoft.com/office/drawing/2016/5/14/chartex" xmlns:mc="http://schemas.openxmlformats.org/markup-compatibility/2006" xmlns:aink="http://schemas.microsoft.com/office/drawing/2016/ink" xmlns:am3d="http://schemas.microsoft.com/office/drawing/2017/model3d" xmlns:o="urn:schemas-microsoft-com:office:office" xmlns:oel="http://schemas.microsoft.com/office/2019/extlst" xmlns:r="http://schemas.openxmlformats.org/officeDocument/2006/relationships" xmlns:m="http://schemas.openxmlformats.org/officeDocument/2006/math" xmlns:v="urn:schemas-microsoft-com:vml" xmlns:wp14="http://schemas.microsoft.com/office/word/2010/wordprocessingDrawing" xmlns:wp="http://schemas.openxmlformats.org/drawingml/2006/wordprocessingDrawing" xmlns:w10="urn:schemas-microsoft-com:office:word" xmlns:w="http://schemas.openxmlformats.org/wordprocessingml/2006/main" xmlns:w14="http://schemas.microsoft.com/office/word/2010/wordml" xmlns:w15="http://schemas.microsoft.com/office/word/2012/wordml" xmlns:w16cex="http://schemas.microsoft.com/office/word/2018/wordml/cex" xmlns:w16cid="http://schemas.microsoft.com/office/word/2016/wordml/cid" xmlns:w16="http://schemas.microsoft.com/office/word/2018/wordml" xmlns:w16sdtdh="http://schemas.microsoft.com/office/word/2020/wordml/sdtdatahash" xmlns:w16se="http://schemas.microsoft.com/office/word/2015/wordml/symex" xmlns:wpg="http://schemas.microsoft.com/office/word/2010/wordprocessingGroup" xmlns:wpi="http://schemas.microsoft.com/office/word/2010/wordprocessingInk" xmlns:wne="http://schemas.microsoft.com/office/word/2006/wordml" xmlns:wps="http://schemas.microsoft.com/office/word/2010/wordprocessingShape" mc:Ignorable="w14 w15 w16se w16cid w16 w16cex w16sdtdh wp14">
+<w:numbering xmlns:wpc="http://schemas.microsoft.com/office/word/2010/wordprocessingCanvas" xmlns:cx="http://schemas.microsoft.com/office/drawing/2014/chartex" xmlns:cx1="http://schemas.microsoft.com/office/drawing/2015/9/8/chartex" xmlns:cx2="http://schemas.microsoft.com/office/drawing/2015/10/21/chartex" xmlns:cx3="http://schemas.microsoft.com/office/drawing/2016/5/9/chartex" xmlns:cx4="http://schemas.microsoft.com/office/drawing/2016/5/10/chartex" xmlns:cx5="http://schemas.microsoft.com/office/drawing/2016/5/11/chartex" xmlns:cx6="http://schemas.microsoft.com/office/drawing/2016/5/12/chartex" xmlns:cx7="http://schemas.microsoft.com/office/drawing/2016/5/13/chartex" xmlns:cx8="http://schemas.microsoft.com/office/drawing/2016/5/14/chartex" xmlns:mc="http://schemas.openxmlformats.org/markup-compatibility/2006" xmlns:aink="http://schemas.microsoft.com/office/drawing/2016/ink" xmlns:am3d="http://schemas.microsoft.com/office/drawing/2017/model3d" xmlns:o="urn:schemas-microsoft-com:office:office" xmlns:oel="http://schemas.microsoft.com/office/2019/extlst" xmlns:r="http://schemas.openxmlformats.org/officeDocument/2006/relationships" xmlns:m="http://schemas.openxmlformats.org/officeDocument/2006/math" xmlns:v="urn:schemas-microsoft-com:vml" xmlns:wp14="http://schemas.microsoft.com/office/word/2010/wordprocessingDrawing" xmlns:wp="http://schemas.openxmlformats.org/drawingml/2006/wordprocessingDrawing" xmlns:w10="urn:schemas-microsoft-com:office:word" xmlns:w="http://schemas.openxmlformats.org/wordprocessingml/2006/main" xmlns:w14="http://schemas.microsoft.com/office/word/2010/wordml" xmlns:w15="http://schemas.microsoft.com/office/word/2012/wordml" xmlns:w16cex="http://schemas.microsoft.com/office/word/2018/wordml/cex" xmlns:w16cid="http://schemas.microsoft.com/office/word/2016/wordml/cid" xmlns:w16="http://schemas.microsoft.com/office/word/2018/wordml" xmlns:w16du="http://schemas.microsoft.com/office/word/2023/wordml/word16du" xmlns:w16sdtdh="http://schemas.microsoft.com/office/word/2020/wordml/sdtdatahash" xmlns:w16se="http://schemas.microsoft.com/office/word/2015/wordml/symex" xmlns:wpg="http://schemas.microsoft.com/office/word/2010/wordprocessingGroup" xmlns:wpi="http://schemas.microsoft.com/office/word/2010/wordprocessingInk" xmlns:wne="http://schemas.microsoft.com/office/word/2006/wordml" xmlns:wps="http://schemas.microsoft.com/office/word/2010/wordprocessingShape" mc:Ignorable="w14 w15 w16se w16cid w16 w16cex w16sdtdh wp14">
   <w:abstractNum w:abstractNumId="0" w15:restartNumberingAfterBreak="0">
+    <w:nsid w:val="1DB86502"/>
+    <w:multiLevelType w:val="multilevel"/>
+    <w:tmpl w:val="72BAEAD6"/>
+    <w:lvl w:ilvl="0">
+      <w:start w:val="1"/>
+      <w:numFmt w:val="bullet"/>
+      <w:lvlText w:val=""/>
+      <w:lvlJc w:val="left"/>
+      <w:pPr>
+        <w:tabs>
+          <w:tab w:val="num" w:pos="720"/>
+        </w:tabs>
+        <w:ind w:left="720" w:hanging="360"/>
+      </w:pPr>
+      <w:rPr>
+        <w:rFonts w:ascii="Symbol" w:hAnsi="Symbol" w:hint="default"/>
+        <w:sz w:val="20"/>
+      </w:rPr>
+    </w:lvl>
+    <w:lvl w:ilvl="1" w:tentative="1">
+      <w:start w:val="1"/>
+      <w:numFmt w:val="bullet"/>
+      <w:lvlText w:val="o"/>
+      <w:lvlJc w:val="left"/>
+      <w:pPr>
+        <w:tabs>
+          <w:tab w:val="num" w:pos="1440"/>
+        </w:tabs>
+        <w:ind w:left="1440" w:hanging="360"/>
+      </w:pPr>
+      <w:rPr>
+        <w:rFonts w:ascii="Courier New" w:hAnsi="Courier New" w:hint="default"/>
+        <w:sz w:val="20"/>
+      </w:rPr>
+    </w:lvl>
+    <w:lvl w:ilvl="2" w:tentative="1">
+      <w:start w:val="1"/>
+      <w:numFmt w:val="bullet"/>
+      <w:lvlText w:val=""/>
+      <w:lvlJc w:val="left"/>
+      <w:pPr>
+        <w:tabs>
+          <w:tab w:val="num" w:pos="2160"/>
+        </w:tabs>
+        <w:ind w:left="2160" w:hanging="360"/>
+      </w:pPr>
+      <w:rPr>
+        <w:rFonts w:ascii="Wingdings" w:hAnsi="Wingdings" w:hint="default"/>
+        <w:sz w:val="20"/>
+      </w:rPr>
+    </w:lvl>
+    <w:lvl w:ilvl="3" w:tentative="1">
+      <w:start w:val="1"/>
+      <w:numFmt w:val="bullet"/>
+      <w:lvlText w:val=""/>
+      <w:lvlJc w:val="left"/>
+      <w:pPr>
+        <w:tabs>
+          <w:tab w:val="num" w:pos="2880"/>
+        </w:tabs>
+        <w:ind w:left="2880" w:hanging="360"/>
+      </w:pPr>
+      <w:rPr>
+        <w:rFonts w:ascii="Wingdings" w:hAnsi="Wingdings" w:hint="default"/>
+        <w:sz w:val="20"/>
+      </w:rPr>
+    </w:lvl>
+    <w:lvl w:ilvl="4" w:tentative="1">
+      <w:start w:val="1"/>
+      <w:numFmt w:val="bullet"/>
+      <w:lvlText w:val=""/>
+      <w:lvlJc w:val="left"/>
+      <w:pPr>
+        <w:tabs>
+          <w:tab w:val="num" w:pos="3600"/>
+        </w:tabs>
+        <w:ind w:left="3600" w:hanging="360"/>
+      </w:pPr>
+      <w:rPr>
+        <w:rFonts w:ascii="Wingdings" w:hAnsi="Wingdings" w:hint="default"/>
+        <w:sz w:val="20"/>
+      </w:rPr>
+    </w:lvl>
+    <w:lvl w:ilvl="5" w:tentative="1">
+      <w:start w:val="1"/>
+      <w:numFmt w:val="bullet"/>
+      <w:lvlText w:val=""/>
+      <w:lvlJc w:val="left"/>
+      <w:pPr>
+        <w:tabs>
+          <w:tab w:val="num" w:pos="4320"/>
+        </w:tabs>
+        <w:ind w:left="4320" w:hanging="360"/>
+      </w:pPr>
+      <w:rPr>
+        <w:rFonts w:ascii="Wingdings" w:hAnsi="Wingdings" w:hint="default"/>
+        <w:sz w:val="20"/>
+      </w:rPr>
+    </w:lvl>
+    <w:lvl w:ilvl="6" w:tentative="1">
+      <w:start w:val="1"/>
+      <w:numFmt w:val="bullet"/>
+      <w:lvlText w:val=""/>
+      <w:lvlJc w:val="left"/>
+      <w:pPr>
+        <w:tabs>
+          <w:tab w:val="num" w:pos="5040"/>
+        </w:tabs>
+        <w:ind w:left="5040" w:hanging="360"/>
+      </w:pPr>
+      <w:rPr>
+        <w:rFonts w:ascii="Wingdings" w:hAnsi="Wingdings" w:hint="default"/>
+        <w:sz w:val="20"/>
+      </w:rPr>
+    </w:lvl>
+    <w:lvl w:ilvl="7" w:tentative="1">
+      <w:start w:val="1"/>
+      <w:numFmt w:val="bullet"/>
+      <w:lvlText w:val=""/>
+      <w:lvlJc w:val="left"/>
+      <w:pPr>
+        <w:tabs>
+          <w:tab w:val="num" w:pos="5760"/>
+        </w:tabs>
+        <w:ind w:left="5760" w:hanging="360"/>
+      </w:pPr>
+      <w:rPr>
+        <w:rFonts w:ascii="Wingdings" w:hAnsi="Wingdings" w:hint="default"/>
+        <w:sz w:val="20"/>
+      </w:rPr>
+    </w:lvl>
+    <w:lvl w:ilvl="8" w:tentative="1">
+      <w:start w:val="1"/>
+      <w:numFmt w:val="bullet"/>
+      <w:lvlText w:val=""/>
+      <w:lvlJc w:val="left"/>
+      <w:pPr>
+        <w:tabs>
+          <w:tab w:val="num" w:pos="6480"/>
+        </w:tabs>
+        <w:ind w:left="6480" w:hanging="360"/>
+      </w:pPr>
+      <w:rPr>
+        <w:rFonts w:ascii="Wingdings" w:hAnsi="Wingdings" w:hint="default"/>
+        <w:sz w:val="20"/>
+      </w:rPr>
+    </w:lvl>
+  </w:abstractNum>
+  <w:abstractNum w:abstractNumId="1" w15:restartNumberingAfterBreak="0">
     <w:nsid w:val="27CB6352"/>
     <w:multiLevelType w:val="multilevel"/>
     <w:tmpl w:val="F996BC12"/>
@@ -1004,7 +2373,156 @@
       </w:rPr>
     </w:lvl>
   </w:abstractNum>
-  <w:abstractNum w:abstractNumId="1" w15:restartNumberingAfterBreak="0">
+  <w:abstractNum w:abstractNumId="2" w15:restartNumberingAfterBreak="0">
+    <w:nsid w:val="31EC680F"/>
+    <w:multiLevelType w:val="multilevel"/>
+    <w:tmpl w:val="C9381C88"/>
+    <w:lvl w:ilvl="0">
+      <w:start w:val="1"/>
+      <w:numFmt w:val="bullet"/>
+      <w:lvlText w:val=""/>
+      <w:lvlJc w:val="left"/>
+      <w:pPr>
+        <w:tabs>
+          <w:tab w:val="num" w:pos="720"/>
+        </w:tabs>
+        <w:ind w:left="720" w:hanging="360"/>
+      </w:pPr>
+      <w:rPr>
+        <w:rFonts w:ascii="Symbol" w:hAnsi="Symbol" w:hint="default"/>
+        <w:sz w:val="20"/>
+      </w:rPr>
+    </w:lvl>
+    <w:lvl w:ilvl="1" w:tentative="1">
+      <w:start w:val="1"/>
+      <w:numFmt w:val="bullet"/>
+      <w:lvlText w:val="o"/>
+      <w:lvlJc w:val="left"/>
+      <w:pPr>
+        <w:tabs>
+          <w:tab w:val="num" w:pos="1440"/>
+        </w:tabs>
+        <w:ind w:left="1440" w:hanging="360"/>
+      </w:pPr>
+      <w:rPr>
+        <w:rFonts w:ascii="Courier New" w:hAnsi="Courier New" w:hint="default"/>
+        <w:sz w:val="20"/>
+      </w:rPr>
+    </w:lvl>
+    <w:lvl w:ilvl="2" w:tentative="1">
+      <w:start w:val="1"/>
+      <w:numFmt w:val="bullet"/>
+      <w:lvlText w:val=""/>
+      <w:lvlJc w:val="left"/>
+      <w:pPr>
+        <w:tabs>
+          <w:tab w:val="num" w:pos="2160"/>
+        </w:tabs>
+        <w:ind w:left="2160" w:hanging="360"/>
+      </w:pPr>
+      <w:rPr>
+        <w:rFonts w:ascii="Wingdings" w:hAnsi="Wingdings" w:hint="default"/>
+        <w:sz w:val="20"/>
+      </w:rPr>
+    </w:lvl>
+    <w:lvl w:ilvl="3" w:tentative="1">
+      <w:start w:val="1"/>
+      <w:numFmt w:val="bullet"/>
+      <w:lvlText w:val=""/>
+      <w:lvlJc w:val="left"/>
+      <w:pPr>
+        <w:tabs>
+          <w:tab w:val="num" w:pos="2880"/>
+        </w:tabs>
+        <w:ind w:left="2880" w:hanging="360"/>
+      </w:pPr>
+      <w:rPr>
+        <w:rFonts w:ascii="Wingdings" w:hAnsi="Wingdings" w:hint="default"/>
+        <w:sz w:val="20"/>
+      </w:rPr>
+    </w:lvl>
+    <w:lvl w:ilvl="4" w:tentative="1">
+      <w:start w:val="1"/>
+      <w:numFmt w:val="bullet"/>
+      <w:lvlText w:val=""/>
+      <w:lvlJc w:val="left"/>
+      <w:pPr>
+        <w:tabs>
+          <w:tab w:val="num" w:pos="3600"/>
+        </w:tabs>
+        <w:ind w:left="3600" w:hanging="360"/>
+      </w:pPr>
+      <w:rPr>
+        <w:rFonts w:ascii="Wingdings" w:hAnsi="Wingdings" w:hint="default"/>
+        <w:sz w:val="20"/>
+      </w:rPr>
+    </w:lvl>
+    <w:lvl w:ilvl="5" w:tentative="1">
+      <w:start w:val="1"/>
+      <w:numFmt w:val="bullet"/>
+      <w:lvlText w:val=""/>
+      <w:lvlJc w:val="left"/>
+      <w:pPr>
+        <w:tabs>
+          <w:tab w:val="num" w:pos="4320"/>
+        </w:tabs>
+        <w:ind w:left="4320" w:hanging="360"/>
+      </w:pPr>
+      <w:rPr>
+        <w:rFonts w:ascii="Wingdings" w:hAnsi="Wingdings" w:hint="default"/>
+        <w:sz w:val="20"/>
+      </w:rPr>
+    </w:lvl>
+    <w:lvl w:ilvl="6" w:tentative="1">
+      <w:start w:val="1"/>
+      <w:numFmt w:val="bullet"/>
+      <w:lvlText w:val=""/>
+      <w:lvlJc w:val="left"/>
+      <w:pPr>
+        <w:tabs>
+          <w:tab w:val="num" w:pos="5040"/>
+        </w:tabs>
+        <w:ind w:left="5040" w:hanging="360"/>
+      </w:pPr>
+      <w:rPr>
+        <w:rFonts w:ascii="Wingdings" w:hAnsi="Wingdings" w:hint="default"/>
+        <w:sz w:val="20"/>
+      </w:rPr>
+    </w:lvl>
+    <w:lvl w:ilvl="7" w:tentative="1">
+      <w:start w:val="1"/>
+      <w:numFmt w:val="bullet"/>
+      <w:lvlText w:val=""/>
+      <w:lvlJc w:val="left"/>
+      <w:pPr>
+        <w:tabs>
+          <w:tab w:val="num" w:pos="5760"/>
+        </w:tabs>
+        <w:ind w:left="5760" w:hanging="360"/>
+      </w:pPr>
+      <w:rPr>
+        <w:rFonts w:ascii="Wingdings" w:hAnsi="Wingdings" w:hint="default"/>
+        <w:sz w:val="20"/>
+      </w:rPr>
+    </w:lvl>
+    <w:lvl w:ilvl="8" w:tentative="1">
+      <w:start w:val="1"/>
+      <w:numFmt w:val="bullet"/>
+      <w:lvlText w:val=""/>
+      <w:lvlJc w:val="left"/>
+      <w:pPr>
+        <w:tabs>
+          <w:tab w:val="num" w:pos="6480"/>
+        </w:tabs>
+        <w:ind w:left="6480" w:hanging="360"/>
+      </w:pPr>
+      <w:rPr>
+        <w:rFonts w:ascii="Wingdings" w:hAnsi="Wingdings" w:hint="default"/>
+        <w:sz w:val="20"/>
+      </w:rPr>
+    </w:lvl>
+  </w:abstractNum>
+  <w:abstractNum w:abstractNumId="3" w15:restartNumberingAfterBreak="0">
     <w:nsid w:val="34EC0441"/>
     <w:multiLevelType w:val="multilevel"/>
     <w:tmpl w:val="D6D8BDC2"/>
@@ -1153,7 +2671,7 @@
       </w:rPr>
     </w:lvl>
   </w:abstractNum>
-  <w:abstractNum w:abstractNumId="2" w15:restartNumberingAfterBreak="0">
+  <w:abstractNum w:abstractNumId="4" w15:restartNumberingAfterBreak="0">
     <w:nsid w:val="5FE23A76"/>
     <w:multiLevelType w:val="multilevel"/>
     <w:tmpl w:val="E4482B76"/>
@@ -1302,14 +2820,172 @@
       </w:rPr>
     </w:lvl>
   </w:abstractNum>
+  <w:abstractNum w:abstractNumId="5" w15:restartNumberingAfterBreak="0">
+    <w:nsid w:val="6C333B18"/>
+    <w:multiLevelType w:val="multilevel"/>
+    <w:tmpl w:val="AAAE471A"/>
+    <w:lvl w:ilvl="0">
+      <w:start w:val="1"/>
+      <w:numFmt w:val="bullet"/>
+      <w:lvlText w:val=""/>
+      <w:lvlJc w:val="left"/>
+      <w:pPr>
+        <w:tabs>
+          <w:tab w:val="num" w:pos="720"/>
+        </w:tabs>
+        <w:ind w:left="720" w:hanging="360"/>
+      </w:pPr>
+      <w:rPr>
+        <w:rFonts w:ascii="Symbol" w:hAnsi="Symbol" w:hint="default"/>
+        <w:sz w:val="20"/>
+      </w:rPr>
+    </w:lvl>
+    <w:lvl w:ilvl="1" w:tentative="1">
+      <w:start w:val="1"/>
+      <w:numFmt w:val="bullet"/>
+      <w:lvlText w:val="o"/>
+      <w:lvlJc w:val="left"/>
+      <w:pPr>
+        <w:tabs>
+          <w:tab w:val="num" w:pos="1440"/>
+        </w:tabs>
+        <w:ind w:left="1440" w:hanging="360"/>
+      </w:pPr>
+      <w:rPr>
+        <w:rFonts w:ascii="Courier New" w:hAnsi="Courier New" w:hint="default"/>
+        <w:sz w:val="20"/>
+      </w:rPr>
+    </w:lvl>
+    <w:lvl w:ilvl="2" w:tentative="1">
+      <w:start w:val="1"/>
+      <w:numFmt w:val="bullet"/>
+      <w:lvlText w:val=""/>
+      <w:lvlJc w:val="left"/>
+      <w:pPr>
+        <w:tabs>
+          <w:tab w:val="num" w:pos="2160"/>
+        </w:tabs>
+        <w:ind w:left="2160" w:hanging="360"/>
+      </w:pPr>
+      <w:rPr>
+        <w:rFonts w:ascii="Wingdings" w:hAnsi="Wingdings" w:hint="default"/>
+        <w:sz w:val="20"/>
+      </w:rPr>
+    </w:lvl>
+    <w:lvl w:ilvl="3" w:tentative="1">
+      <w:start w:val="1"/>
+      <w:numFmt w:val="bullet"/>
+      <w:lvlText w:val=""/>
+      <w:lvlJc w:val="left"/>
+      <w:pPr>
+        <w:tabs>
+          <w:tab w:val="num" w:pos="2880"/>
+        </w:tabs>
+        <w:ind w:left="2880" w:hanging="360"/>
+      </w:pPr>
+      <w:rPr>
+        <w:rFonts w:ascii="Wingdings" w:hAnsi="Wingdings" w:hint="default"/>
+        <w:sz w:val="20"/>
+      </w:rPr>
+    </w:lvl>
+    <w:lvl w:ilvl="4" w:tentative="1">
+      <w:start w:val="1"/>
+      <w:numFmt w:val="bullet"/>
+      <w:lvlText w:val=""/>
+      <w:lvlJc w:val="left"/>
+      <w:pPr>
+        <w:tabs>
+          <w:tab w:val="num" w:pos="3600"/>
+        </w:tabs>
+        <w:ind w:left="3600" w:hanging="360"/>
+      </w:pPr>
+      <w:rPr>
+        <w:rFonts w:ascii="Wingdings" w:hAnsi="Wingdings" w:hint="default"/>
+        <w:sz w:val="20"/>
+      </w:rPr>
+    </w:lvl>
+    <w:lvl w:ilvl="5" w:tentative="1">
+      <w:start w:val="1"/>
+      <w:numFmt w:val="bullet"/>
+      <w:lvlText w:val=""/>
+      <w:lvlJc w:val="left"/>
+      <w:pPr>
+        <w:tabs>
+          <w:tab w:val="num" w:pos="4320"/>
+        </w:tabs>
+        <w:ind w:left="4320" w:hanging="360"/>
+      </w:pPr>
+      <w:rPr>
+        <w:rFonts w:ascii="Wingdings" w:hAnsi="Wingdings" w:hint="default"/>
+        <w:sz w:val="20"/>
+      </w:rPr>
+    </w:lvl>
+    <w:lvl w:ilvl="6" w:tentative="1">
+      <w:start w:val="1"/>
+      <w:numFmt w:val="bullet"/>
+      <w:lvlText w:val=""/>
+      <w:lvlJc w:val="left"/>
+      <w:pPr>
+        <w:tabs>
+          <w:tab w:val="num" w:pos="5040"/>
+        </w:tabs>
+        <w:ind w:left="5040" w:hanging="360"/>
+      </w:pPr>
+      <w:rPr>
+        <w:rFonts w:ascii="Wingdings" w:hAnsi="Wingdings" w:hint="default"/>
+        <w:sz w:val="20"/>
+      </w:rPr>
+    </w:lvl>
+    <w:lvl w:ilvl="7" w:tentative="1">
+      <w:start w:val="1"/>
+      <w:numFmt w:val="bullet"/>
+      <w:lvlText w:val=""/>
+      <w:lvlJc w:val="left"/>
+      <w:pPr>
+        <w:tabs>
+          <w:tab w:val="num" w:pos="5760"/>
+        </w:tabs>
+        <w:ind w:left="5760" w:hanging="360"/>
+      </w:pPr>
+      <w:rPr>
+        <w:rFonts w:ascii="Wingdings" w:hAnsi="Wingdings" w:hint="default"/>
+        <w:sz w:val="20"/>
+      </w:rPr>
+    </w:lvl>
+    <w:lvl w:ilvl="8" w:tentative="1">
+      <w:start w:val="1"/>
+      <w:numFmt w:val="bullet"/>
+      <w:lvlText w:val=""/>
+      <w:lvlJc w:val="left"/>
+      <w:pPr>
+        <w:tabs>
+          <w:tab w:val="num" w:pos="6480"/>
+        </w:tabs>
+        <w:ind w:left="6480" w:hanging="360"/>
+      </w:pPr>
+      <w:rPr>
+        <w:rFonts w:ascii="Wingdings" w:hAnsi="Wingdings" w:hint="default"/>
+        <w:sz w:val="20"/>
+      </w:rPr>
+    </w:lvl>
+  </w:abstractNum>
   <w:num w:numId="1" w16cid:durableId="901479458">
-    <w:abstractNumId w:val="0"/>
+    <w:abstractNumId w:val="1"/>
   </w:num>
   <w:num w:numId="2" w16cid:durableId="79452738">
-    <w:abstractNumId w:val="1"/>
+    <w:abstractNumId w:val="3"/>
   </w:num>
   <w:num w:numId="3" w16cid:durableId="1325474547">
+    <w:abstractNumId w:val="4"/>
+  </w:num>
+  <w:num w:numId="4" w16cid:durableId="808281804">
     <w:abstractNumId w:val="2"/>
+  </w:num>
+  <w:num w:numId="5" w16cid:durableId="1612738870">
+    <w:abstractNumId w:val="5"/>
+  </w:num>
+  <w:num w:numId="6" w16cid:durableId="1859997940">
+    <w:abstractNumId w:val="0"/>
   </w:num>
 </w:numbering>
 </file>
@@ -1757,6 +3433,29 @@
       <w14:ligatures w14:val="none"/>
     </w:rPr>
   </w:style>
+  <w:style w:type="paragraph" w:styleId="Heading3">
+    <w:name w:val="heading 3"/>
+    <w:basedOn w:val="Normal"/>
+    <w:next w:val="Normal"/>
+    <w:link w:val="Heading3Char"/>
+    <w:uiPriority w:val="9"/>
+    <w:semiHidden/>
+    <w:unhideWhenUsed/>
+    <w:qFormat/>
+    <w:rsid w:val="004B2212"/>
+    <w:pPr>
+      <w:keepNext/>
+      <w:keepLines/>
+      <w:spacing w:before="40" w:after="0"/>
+      <w:outlineLvl w:val="2"/>
+    </w:pPr>
+    <w:rPr>
+      <w:rFonts w:asciiTheme="majorHAnsi" w:eastAsiaTheme="majorEastAsia" w:hAnsiTheme="majorHAnsi" w:cstheme="majorBidi"/>
+      <w:color w:val="1F3763" w:themeColor="accent1" w:themeShade="7F"/>
+      <w:sz w:val="24"/>
+      <w:szCs w:val="24"/>
+    </w:rPr>
+  </w:style>
   <w:style w:type="character" w:default="1" w:styleId="DefaultParagraphFont">
     <w:name w:val="Default Paragraph Font"/>
     <w:uiPriority w:val="1"/>
@@ -1854,6 +3553,42 @@
     <w:rPr>
       <w:color w:val="0000FF"/>
       <w:u w:val="single"/>
+    </w:rPr>
+  </w:style>
+  <w:style w:type="character" w:customStyle="1" w:styleId="Heading3Char">
+    <w:name w:val="Heading 3 Char"/>
+    <w:basedOn w:val="DefaultParagraphFont"/>
+    <w:link w:val="Heading3"/>
+    <w:uiPriority w:val="9"/>
+    <w:semiHidden/>
+    <w:rsid w:val="004B2212"/>
+    <w:rPr>
+      <w:rFonts w:asciiTheme="majorHAnsi" w:eastAsiaTheme="majorEastAsia" w:hAnsiTheme="majorHAnsi" w:cstheme="majorBidi"/>
+      <w:color w:val="1F3763" w:themeColor="accent1" w:themeShade="7F"/>
+      <w:sz w:val="24"/>
+      <w:szCs w:val="24"/>
+    </w:rPr>
+  </w:style>
+  <w:style w:type="character" w:styleId="Emphasis">
+    <w:name w:val="Emphasis"/>
+    <w:basedOn w:val="DefaultParagraphFont"/>
+    <w:uiPriority w:val="20"/>
+    <w:qFormat/>
+    <w:rsid w:val="004B2212"/>
+    <w:rPr>
+      <w:i/>
+      <w:iCs/>
+    </w:rPr>
+  </w:style>
+  <w:style w:type="character" w:styleId="Strong">
+    <w:name w:val="Strong"/>
+    <w:basedOn w:val="DefaultParagraphFont"/>
+    <w:uiPriority w:val="22"/>
+    <w:qFormat/>
+    <w:rsid w:val="004B2212"/>
+    <w:rPr>
+      <w:b/>
+      <w:bCs/>
     </w:rPr>
   </w:style>
 </w:styles>

</xml_diff>